<commit_message>
add artifacts to output
</commit_message>
<xml_diff>
--- a/docs/result.docx
+++ b/docs/result.docx
@@ -14,6 +14,12 @@
       </w:r>
       <w:r>
         <w:t xml:space="preserve">README2.md</w:t>
+      </w:r>
+      <w:r>
+        <w:t xml:space="preserve"> </w:t>
+      </w:r>
+      <w:r>
+        <w:t xml:space="preserve">docs</w:t>
       </w:r>
       <w:r>
         <w:t xml:space="preserve"> </w:t>
@@ -65,14 +71,17 @@
 <file path=word/numbering.xml><?xml version="1.0" encoding="utf-8"?>
 <w:numbering xmlns:w="http://schemas.openxmlformats.org/wordprocessingml/2006/main">
   <w:abstractNum w:abstractNumId="990">
-    <w:nsid w:val="A990"/>
+    <w:nsid w:val="170cd2de"/>
     <w:multiLevelType w:val="multilevel"/>
     <w:lvl w:ilvl="0">
       <w:numFmt w:val="bullet"/>
       <w:lvlText w:val=" "/>
       <w:lvlJc w:val="left"/>
       <w:pPr>
-        <w:ind w:left="720" w:hanging="480"/>
+        <w:tabs>
+          <w:tab w:val="num" w:pos="0"/>
+        </w:tabs>
+        <w:ind w:left="480" w:hanging="480"/>
       </w:pPr>
     </w:lvl>
     <w:lvl w:ilvl="1">
@@ -80,7 +89,10 @@
       <w:lvlText w:val=" "/>
       <w:lvlJc w:val="left"/>
       <w:pPr>
-        <w:ind w:left="1440" w:hanging="480"/>
+        <w:tabs>
+          <w:tab w:val="num" w:pos="720"/>
+        </w:tabs>
+        <w:ind w:left="1200" w:hanging="480"/>
       </w:pPr>
     </w:lvl>
     <w:lvl w:ilvl="2">
@@ -88,7 +100,10 @@
       <w:lvlText w:val=" "/>
       <w:lvlJc w:val="left"/>
       <w:pPr>
-        <w:ind w:left="2160" w:hanging="480"/>
+        <w:tabs>
+          <w:tab w:val="num" w:pos="1440"/>
+        </w:tabs>
+        <w:ind w:left="1920" w:hanging="480"/>
       </w:pPr>
     </w:lvl>
     <w:lvl w:ilvl="3">
@@ -96,7 +111,10 @@
       <w:lvlText w:val=" "/>
       <w:lvlJc w:val="left"/>
       <w:pPr>
-        <w:ind w:left="2880" w:hanging="480"/>
+        <w:tabs>
+          <w:tab w:val="num" w:pos="2160"/>
+        </w:tabs>
+        <w:ind w:left="2640" w:hanging="480"/>
       </w:pPr>
     </w:lvl>
     <w:lvl w:ilvl="4">
@@ -104,7 +122,10 @@
       <w:lvlText w:val=" "/>
       <w:lvlJc w:val="left"/>
       <w:pPr>
-        <w:ind w:left="3600" w:hanging="480"/>
+        <w:tabs>
+          <w:tab w:val="num" w:pos="2880"/>
+        </w:tabs>
+        <w:ind w:left="3360" w:hanging="480"/>
       </w:pPr>
     </w:lvl>
     <w:lvl w:ilvl="5">
@@ -112,7 +133,10 @@
       <w:lvlText w:val=" "/>
       <w:lvlJc w:val="left"/>
       <w:pPr>
-        <w:ind w:left="4320" w:hanging="480"/>
+        <w:tabs>
+          <w:tab w:val="num" w:pos="3600"/>
+        </w:tabs>
+        <w:ind w:left="4080" w:hanging="480"/>
       </w:pPr>
     </w:lvl>
     <w:lvl w:ilvl="6">
@@ -120,7 +144,10 @@
       <w:lvlText w:val=" "/>
       <w:lvlJc w:val="left"/>
       <w:pPr>
-        <w:ind w:left="5040" w:hanging="480"/>
+        <w:tabs>
+          <w:tab w:val="num" w:pos="4320"/>
+        </w:tabs>
+        <w:ind w:left="4800" w:hanging="480"/>
       </w:pPr>
     </w:lvl>
     <w:lvl w:ilvl="7">
@@ -128,7 +155,10 @@
       <w:lvlText w:val=" "/>
       <w:lvlJc w:val="left"/>
       <w:pPr>
-        <w:ind w:left="5760" w:hanging="480"/>
+        <w:tabs>
+          <w:tab w:val="num" w:pos="5040"/>
+        </w:tabs>
+        <w:ind w:left="5520" w:hanging="480"/>
       </w:pPr>
     </w:lvl>
     <w:lvl w:ilvl="8">
@@ -136,10 +166,119 @@
       <w:lvlText w:val=" "/>
       <w:lvlJc w:val="left"/>
       <w:pPr>
-        <w:ind w:left="6480" w:hanging="480"/>
+        <w:tabs>
+          <w:tab w:val="num" w:pos="5760"/>
+        </w:tabs>
+        <w:ind w:left="6240" w:hanging="480"/>
       </w:pPr>
     </w:lvl>
   </w:abstractNum>
+  <w:abstractNum w:abstractNumId="990">
+    <w:nsid w:val="2c1ae401"/>
+    <w:multiLevelType w:val="multilevel"/>
+    <w:lvl w:ilvl="0">
+      <w:numFmt w:val="bullet"/>
+      <w:lvlText w:val=" "/>
+      <w:lvlJc w:val="left"/>
+      <w:pPr>
+        <w:tabs>
+          <w:tab w:val="num" w:pos="0"/>
+        </w:tabs>
+        <w:ind w:left="480" w:hanging="480"/>
+      </w:pPr>
+    </w:lvl>
+    <w:lvl w:ilvl="1">
+      <w:numFmt w:val="bullet"/>
+      <w:lvlText w:val=" "/>
+      <w:lvlJc w:val="left"/>
+      <w:pPr>
+        <w:tabs>
+          <w:tab w:val="num" w:pos="720"/>
+        </w:tabs>
+        <w:ind w:left="1200" w:hanging="480"/>
+      </w:pPr>
+    </w:lvl>
+    <w:lvl w:ilvl="2">
+      <w:numFmt w:val="bullet"/>
+      <w:lvlText w:val=" "/>
+      <w:lvlJc w:val="left"/>
+      <w:pPr>
+        <w:tabs>
+          <w:tab w:val="num" w:pos="1440"/>
+        </w:tabs>
+        <w:ind w:left="1920" w:hanging="480"/>
+      </w:pPr>
+    </w:lvl>
+    <w:lvl w:ilvl="3">
+      <w:numFmt w:val="bullet"/>
+      <w:lvlText w:val=" "/>
+      <w:lvlJc w:val="left"/>
+      <w:pPr>
+        <w:tabs>
+          <w:tab w:val="num" w:pos="2160"/>
+        </w:tabs>
+        <w:ind w:left="2640" w:hanging="480"/>
+      </w:pPr>
+    </w:lvl>
+    <w:lvl w:ilvl="4">
+      <w:numFmt w:val="bullet"/>
+      <w:lvlText w:val=" "/>
+      <w:lvlJc w:val="left"/>
+      <w:pPr>
+        <w:tabs>
+          <w:tab w:val="num" w:pos="2880"/>
+        </w:tabs>
+        <w:ind w:left="3360" w:hanging="480"/>
+      </w:pPr>
+    </w:lvl>
+    <w:lvl w:ilvl="5">
+      <w:numFmt w:val="bullet"/>
+      <w:lvlText w:val=" "/>
+      <w:lvlJc w:val="left"/>
+      <w:pPr>
+        <w:tabs>
+          <w:tab w:val="num" w:pos="3600"/>
+        </w:tabs>
+        <w:ind w:left="4080" w:hanging="480"/>
+      </w:pPr>
+    </w:lvl>
+    <w:lvl w:ilvl="6">
+      <w:numFmt w:val="bullet"/>
+      <w:lvlText w:val=" "/>
+      <w:lvlJc w:val="left"/>
+      <w:pPr>
+        <w:tabs>
+          <w:tab w:val="num" w:pos="4320"/>
+        </w:tabs>
+        <w:ind w:left="4800" w:hanging="480"/>
+      </w:pPr>
+    </w:lvl>
+    <w:lvl w:ilvl="7">
+      <w:numFmt w:val="bullet"/>
+      <w:lvlText w:val=" "/>
+      <w:lvlJc w:val="left"/>
+      <w:pPr>
+        <w:tabs>
+          <w:tab w:val="num" w:pos="5040"/>
+        </w:tabs>
+        <w:ind w:left="5520" w:hanging="480"/>
+      </w:pPr>
+    </w:lvl>
+    <w:lvl w:ilvl="8">
+      <w:numFmt w:val="bullet"/>
+      <w:lvlText w:val=" "/>
+      <w:lvlJc w:val="left"/>
+      <w:pPr>
+        <w:tabs>
+          <w:tab w:val="num" w:pos="5760"/>
+        </w:tabs>
+        <w:ind w:left="6240" w:hanging="480"/>
+      </w:pPr>
+    </w:lvl>
+  </w:abstractNum>
+  <w:num w:numId="1000">
+    <w:abstractNumId w:val="990"/>
+  </w:num>
   <w:num w:numId="1000">
     <w:abstractNumId w:val="990"/>
   </w:num>
@@ -151,10 +290,10 @@
   <w:docDefaults>
     <w:rPrDefault>
       <w:rPr>
-        <w:rFonts w:asciiTheme="minorHAnsi" w:cstheme="minorBidi" w:eastAsiaTheme="minorHAnsi" w:hAnsiTheme="minorHAnsi"/>
+        <w:rFonts w:asciiTheme="minorHAnsi" w:eastAsiaTheme="minorHAnsi" w:hAnsiTheme="minorHAnsi" w:cstheme="minorBidi"/>
         <w:sz w:val="24"/>
         <w:szCs w:val="24"/>
-        <w:lang w:bidi="ar-SA" w:eastAsia="en-US" w:val="en-US"/>
+        <w:lang w:val="en-US" w:eastAsia="en-US" w:bidi="ar-SA"/>
       </w:rPr>
     </w:rPrDefault>
     <w:pPrDefault>
@@ -163,35 +302,35 @@
       </w:pPr>
     </w:pPrDefault>
   </w:docDefaults>
-  <w:latentStyles w:count="276" w:defLockedState="0" w:defQFormat="0" w:defSemiHidden="0" w:defUIPriority="0" w:defUnhideWhenUsed="0"/>
-  <w:style w:default="1" w:styleId="Normal" w:type="paragraph">
+  <w:latentStyles w:defLockedState="0" w:defUIPriority="0" w:defSemiHidden="0" w:defUnhideWhenUsed="0" w:defQFormat="0" w:count="276"/>
+  <w:style w:type="paragraph" w:default="1" w:styleId="Normal">
     <w:name w:val="Normal"/>
     <w:qFormat/>
   </w:style>
-  <w:style w:styleId="BodyText" w:type="paragraph">
+  <w:style w:type="paragraph" w:styleId="BodyText">
     <w:name w:val="Body Text"/>
     <w:basedOn w:val="Normal"/>
     <w:link w:val="BodyTextChar"/>
     <w:pPr>
-      <w:spacing w:after="180" w:before="180"/>
-    </w:pPr>
-    <w:qFormat/>
-  </w:style>
-  <w:style w:customStyle="1" w:styleId="FirstParagraph" w:type="paragraph">
+      <w:spacing w:before="180" w:after="180"/>
+    </w:pPr>
+    <w:qFormat/>
+  </w:style>
+  <w:style w:type="paragraph" w:customStyle="1" w:styleId="FirstParagraph">
     <w:name w:val="First Paragraph"/>
     <w:basedOn w:val="BodyText"/>
     <w:next w:val="BodyText"/>
     <w:qFormat/>
   </w:style>
-  <w:style w:customStyle="1" w:styleId="Compact" w:type="paragraph">
+  <w:style w:type="paragraph" w:customStyle="1" w:styleId="Compact">
     <w:name w:val="Compact"/>
     <w:basedOn w:val="BodyText"/>
     <w:qFormat/>
     <w:pPr>
-      <w:spacing w:after="36" w:before="36"/>
-    </w:pPr>
-  </w:style>
-  <w:style w:styleId="Title" w:type="paragraph">
+      <w:spacing w:before="36" w:after="36"/>
+    </w:pPr>
+  </w:style>
+  <w:style w:type="paragraph" w:styleId="Title">
     <w:name w:val="Title"/>
     <w:basedOn w:val="Normal"/>
     <w:next w:val="BodyText"/>
@@ -199,19 +338,19 @@
     <w:pPr>
       <w:keepNext/>
       <w:keepLines/>
-      <w:spacing w:after="240" w:before="480"/>
+      <w:spacing w:before="480" w:after="240"/>
       <w:jc w:val="center"/>
     </w:pPr>
     <w:rPr>
-      <w:rFonts w:asciiTheme="majorHAnsi" w:cstheme="majorBidi" w:eastAsiaTheme="majorEastAsia" w:hAnsiTheme="majorHAnsi"/>
+      <w:rFonts w:asciiTheme="majorHAnsi" w:eastAsiaTheme="majorEastAsia" w:hAnsiTheme="majorHAnsi" w:cstheme="majorBidi"/>
       <w:b/>
       <w:bCs/>
-      <w:color w:themeColor="accent1" w:themeShade="B5" w:val="345A8A"/>
+      <w:color w:val="345A8A" w:themeColor="accent1" w:themeShade="B5"/>
       <w:sz w:val="36"/>
       <w:szCs w:val="36"/>
     </w:rPr>
   </w:style>
-  <w:style w:styleId="Subtitle" w:type="paragraph">
+  <w:style w:type="paragraph" w:styleId="Subtitle">
     <w:name w:val="Subtitle"/>
     <w:basedOn w:val="Title"/>
     <w:next w:val="BodyText"/>
@@ -219,7 +358,7 @@
     <w:pPr>
       <w:keepNext/>
       <w:keepLines/>
-      <w:spacing w:after="240" w:before="240"/>
+      <w:spacing w:before="240" w:after="240"/>
       <w:jc w:val="center"/>
     </w:pPr>
     <w:rPr>
@@ -227,7 +366,7 @@
       <w:szCs w:val="30"/>
     </w:rPr>
   </w:style>
-  <w:style w:customStyle="1" w:styleId="Author" w:type="paragraph">
+  <w:style w:type="paragraph" w:customStyle="1" w:styleId="Author">
     <w:name w:val="Author"/>
     <w:next w:val="BodyText"/>
     <w:qFormat/>
@@ -237,7 +376,7 @@
       <w:jc w:val="center"/>
     </w:pPr>
   </w:style>
-  <w:style w:styleId="Date" w:type="paragraph">
+  <w:style w:type="paragraph" w:styleId="Date">
     <w:name w:val="Date"/>
     <w:next w:val="BodyText"/>
     <w:qFormat/>
@@ -247,7 +386,7 @@
       <w:jc w:val="center"/>
     </w:pPr>
   </w:style>
-  <w:style w:customStyle="1" w:styleId="Abstract" w:type="paragraph">
+  <w:style w:type="paragraph" w:customStyle="1" w:styleId="Abstract">
     <w:name w:val="Abstract"/>
     <w:basedOn w:val="Normal"/>
     <w:next w:val="BodyText"/>
@@ -255,14 +394,14 @@
     <w:pPr>
       <w:keepNext/>
       <w:keepLines/>
-      <w:spacing w:after="300" w:before="300"/>
+      <w:spacing w:before="300" w:after="300"/>
     </w:pPr>
     <w:rPr>
       <w:sz w:val="20"/>
       <w:szCs w:val="20"/>
     </w:rPr>
   </w:style>
-  <w:style w:styleId="Bibliography" w:type="paragraph">
+  <w:style w:type="paragraph" w:styleId="Bibliography">
     <w:name w:val="Bibliography"/>
     <w:basedOn w:val="Normal"/>
     <w:next w:val="Bibliography"/>
@@ -270,7 +409,7 @@
     <w:pPr/>
     <w:rPr/>
   </w:style>
-  <w:style w:styleId="Heading1" w:type="paragraph">
+  <w:style w:type="paragraph" w:styleId="Heading1">
     <w:name w:val="Heading 1"/>
     <w:basedOn w:val="Normal"/>
     <w:next w:val="BodyText"/>
@@ -279,19 +418,19 @@
     <w:pPr>
       <w:keepNext/>
       <w:keepLines/>
-      <w:spacing w:after="0" w:before="480"/>
+      <w:spacing w:before="480" w:after="0"/>
       <w:outlineLvl w:val="0"/>
     </w:pPr>
     <w:rPr>
-      <w:rFonts w:asciiTheme="majorHAnsi" w:cstheme="majorBidi" w:eastAsiaTheme="majorEastAsia" w:hAnsiTheme="majorHAnsi"/>
+      <w:rFonts w:asciiTheme="majorHAnsi" w:eastAsiaTheme="majorEastAsia" w:hAnsiTheme="majorHAnsi" w:cstheme="majorBidi"/>
       <w:b/>
       <w:bCs/>
-      <w:color w:themeColor="accent1" w:val="4F81BD"/>
+      <w:color w:val="345A8A" w:themeColor="accent1" w:themeShade="B5"/>
       <w:sz w:val="32"/>
       <w:szCs w:val="32"/>
     </w:rPr>
   </w:style>
-  <w:style w:styleId="Heading2" w:type="paragraph">
+  <w:style w:type="paragraph" w:styleId="Heading2">
     <w:name w:val="Heading 2"/>
     <w:basedOn w:val="Normal"/>
     <w:next w:val="BodyText"/>
@@ -301,20 +440,42 @@
     <w:pPr>
       <w:keepNext/>
       <w:keepLines/>
-      <w:spacing w:after="0" w:before="200"/>
+      <w:spacing w:before="200" w:after="0"/>
       <w:outlineLvl w:val="1"/>
     </w:pPr>
     <w:rPr>
-      <w:rFonts w:asciiTheme="majorHAnsi" w:cstheme="majorBidi" w:eastAsiaTheme="majorEastAsia" w:hAnsiTheme="majorHAnsi"/>
+      <w:rFonts w:asciiTheme="majorHAnsi" w:eastAsiaTheme="majorEastAsia" w:hAnsiTheme="majorHAnsi" w:cstheme="majorBidi"/>
       <w:b/>
       <w:bCs/>
-      <w:color w:themeColor="accent1" w:val="4F81BD"/>
+      <w:color w:val="4F81BD" w:themeColor="accent1"/>
+      <w:sz w:val="32"/>
+      <w:szCs w:val="32"/>
+    </w:rPr>
+  </w:style>
+  <w:style w:type="paragraph" w:styleId="Heading3">
+    <w:name w:val="Heading 3"/>
+    <w:basedOn w:val="Normal"/>
+    <w:next w:val="BodyText"/>
+    <w:uiPriority w:val="9"/>
+    <w:unhideWhenUsed/>
+    <w:qFormat/>
+    <w:pPr>
+      <w:keepNext/>
+      <w:keepLines/>
+      <w:spacing w:before="200" w:after="0"/>
+      <w:outlineLvl w:val="2"/>
+    </w:pPr>
+    <w:rPr>
+      <w:rFonts w:asciiTheme="majorHAnsi" w:eastAsiaTheme="majorEastAsia" w:hAnsiTheme="majorHAnsi" w:cstheme="majorBidi"/>
+      <w:b/>
+      <w:bCs/>
+      <w:color w:val="4F81BD" w:themeColor="accent1"/>
       <w:sz w:val="28"/>
       <w:szCs w:val="28"/>
     </w:rPr>
   </w:style>
-  <w:style w:styleId="Heading3" w:type="paragraph">
-    <w:name w:val="Heading 3"/>
+  <w:style w:type="paragraph" w:styleId="Heading4">
+    <w:name w:val="Heading 4"/>
     <w:basedOn w:val="Normal"/>
     <w:next w:val="BodyText"/>
     <w:uiPriority w:val="9"/>
@@ -323,20 +484,20 @@
     <w:pPr>
       <w:keepNext/>
       <w:keepLines/>
-      <w:spacing w:after="0" w:before="200"/>
-      <w:outlineLvl w:val="2"/>
-    </w:pPr>
-    <w:rPr>
-      <w:rFonts w:asciiTheme="majorHAnsi" w:cstheme="majorBidi" w:eastAsiaTheme="majorEastAsia" w:hAnsiTheme="majorHAnsi"/>
+      <w:spacing w:before="200" w:after="0"/>
+      <w:outlineLvl w:val="3"/>
+    </w:pPr>
+    <w:rPr>
+      <w:rFonts w:asciiTheme="majorHAnsi" w:eastAsiaTheme="majorEastAsia" w:hAnsiTheme="majorHAnsi" w:cstheme="majorBidi"/>
       <w:b/>
       <w:bCs/>
-      <w:color w:themeColor="accent1" w:val="4F81BD"/>
+      <w:color w:val="4F81BD" w:themeColor="accent1"/>
       <w:sz w:val="24"/>
       <w:szCs w:val="24"/>
     </w:rPr>
   </w:style>
-  <w:style w:styleId="Heading4" w:type="paragraph">
-    <w:name w:val="Heading 4"/>
+  <w:style w:type="paragraph" w:styleId="Heading5">
+    <w:name w:val="Heading 5"/>
     <w:basedOn w:val="Normal"/>
     <w:next w:val="BodyText"/>
     <w:uiPriority w:val="9"/>
@@ -345,20 +506,20 @@
     <w:pPr>
       <w:keepNext/>
       <w:keepLines/>
-      <w:spacing w:after="0" w:before="200"/>
-      <w:outlineLvl w:val="3"/>
-    </w:pPr>
-    <w:rPr>
-      <w:rFonts w:asciiTheme="majorHAnsi" w:cstheme="majorBidi" w:eastAsiaTheme="majorEastAsia" w:hAnsiTheme="majorHAnsi"/>
+      <w:spacing w:before="200" w:after="0"/>
+      <w:outlineLvl w:val="4"/>
+    </w:pPr>
+    <w:rPr>
+      <w:rFonts w:asciiTheme="majorHAnsi" w:eastAsiaTheme="majorEastAsia" w:hAnsiTheme="majorHAnsi" w:cstheme="majorBidi"/>
       <w:i/>
-      <w:bCs/>
-      <w:color w:themeColor="accent1" w:val="4F81BD"/>
+      <w:iCs/>
+      <w:color w:val="4F81BD" w:themeColor="accent1"/>
       <w:sz w:val="24"/>
       <w:szCs w:val="24"/>
     </w:rPr>
   </w:style>
-  <w:style w:styleId="Heading5" w:type="paragraph">
-    <w:name w:val="Heading 5"/>
+  <w:style w:type="paragraph" w:styleId="Heading6">
+    <w:name w:val="Heading 6"/>
     <w:basedOn w:val="Normal"/>
     <w:next w:val="BodyText"/>
     <w:uiPriority w:val="9"/>
@@ -367,19 +528,18 @@
     <w:pPr>
       <w:keepNext/>
       <w:keepLines/>
-      <w:spacing w:after="0" w:before="200"/>
-      <w:outlineLvl w:val="4"/>
-    </w:pPr>
-    <w:rPr>
-      <w:rFonts w:asciiTheme="majorHAnsi" w:cstheme="majorBidi" w:eastAsiaTheme="majorEastAsia" w:hAnsiTheme="majorHAnsi"/>
-      <w:iCs/>
-      <w:color w:themeColor="accent1" w:val="4F81BD"/>
+      <w:spacing w:before="200" w:after="0"/>
+      <w:outlineLvl w:val="5"/>
+    </w:pPr>
+    <w:rPr>
+      <w:rFonts w:asciiTheme="majorHAnsi" w:eastAsiaTheme="majorEastAsia" w:hAnsiTheme="majorHAnsi" w:cstheme="majorBidi"/>
+      <w:color w:val="4F81BD" w:themeColor="accent1"/>
       <w:sz w:val="24"/>
       <w:szCs w:val="24"/>
     </w:rPr>
   </w:style>
-  <w:style w:styleId="Heading6" w:type="paragraph">
-    <w:name w:val="Heading 6"/>
+  <w:style w:type="paragraph" w:styleId="Heading7">
+    <w:name w:val="Heading 7"/>
     <w:basedOn w:val="Normal"/>
     <w:next w:val="BodyText"/>
     <w:uiPriority w:val="9"/>
@@ -388,18 +548,18 @@
     <w:pPr>
       <w:keepNext/>
       <w:keepLines/>
-      <w:spacing w:after="0" w:before="200"/>
-      <w:outlineLvl w:val="5"/>
-    </w:pPr>
-    <w:rPr>
-      <w:rFonts w:asciiTheme="majorHAnsi" w:cstheme="majorBidi" w:eastAsiaTheme="majorEastAsia" w:hAnsiTheme="majorHAnsi"/>
-      <w:color w:themeColor="accent1" w:val="4F81BD"/>
+      <w:spacing w:before="200" w:after="0"/>
+      <w:outlineLvl w:val="6"/>
+    </w:pPr>
+    <w:rPr>
+      <w:rFonts w:asciiTheme="majorHAnsi" w:eastAsiaTheme="majorEastAsia" w:hAnsiTheme="majorHAnsi" w:cstheme="majorBidi"/>
+      <w:color w:val="4F81BD" w:themeColor="accent1"/>
       <w:sz w:val="24"/>
       <w:szCs w:val="24"/>
     </w:rPr>
   </w:style>
-  <w:style w:styleId="Heading7" w:type="paragraph">
-    <w:name w:val="Heading 7"/>
+  <w:style w:type="paragraph" w:styleId="Heading8">
+    <w:name w:val="Heading 8"/>
     <w:basedOn w:val="Normal"/>
     <w:next w:val="BodyText"/>
     <w:uiPriority w:val="9"/>
@@ -408,18 +568,18 @@
     <w:pPr>
       <w:keepNext/>
       <w:keepLines/>
-      <w:spacing w:after="0" w:before="200"/>
-      <w:outlineLvl w:val="6"/>
-    </w:pPr>
-    <w:rPr>
-      <w:rFonts w:asciiTheme="majorHAnsi" w:cstheme="majorBidi" w:eastAsiaTheme="majorEastAsia" w:hAnsiTheme="majorHAnsi"/>
-      <w:color w:themeColor="accent1" w:val="4F81BD"/>
+      <w:spacing w:before="200" w:after="0"/>
+      <w:outlineLvl w:val="7"/>
+    </w:pPr>
+    <w:rPr>
+      <w:rFonts w:asciiTheme="majorHAnsi" w:eastAsiaTheme="majorEastAsia" w:hAnsiTheme="majorHAnsi" w:cstheme="majorBidi"/>
+      <w:color w:val="4F81BD" w:themeColor="accent1"/>
       <w:sz w:val="24"/>
       <w:szCs w:val="24"/>
     </w:rPr>
   </w:style>
-  <w:style w:styleId="Heading8" w:type="paragraph">
-    <w:name w:val="Heading 8"/>
+  <w:style w:type="paragraph" w:styleId="Heading9">
+    <w:name w:val="Heading 9"/>
     <w:basedOn w:val="Normal"/>
     <w:next w:val="BodyText"/>
     <w:uiPriority w:val="9"/>
@@ -428,49 +588,35 @@
     <w:pPr>
       <w:keepNext/>
       <w:keepLines/>
-      <w:spacing w:after="0" w:before="200"/>
-      <w:outlineLvl w:val="7"/>
-    </w:pPr>
-    <w:rPr>
-      <w:rFonts w:asciiTheme="majorHAnsi" w:cstheme="majorBidi" w:eastAsiaTheme="majorEastAsia" w:hAnsiTheme="majorHAnsi"/>
-      <w:color w:themeColor="accent1" w:val="4F81BD"/>
+      <w:spacing w:before="200" w:after="0"/>
+      <w:outlineLvl w:val="8"/>
+    </w:pPr>
+    <w:rPr>
+      <w:rFonts w:asciiTheme="majorHAnsi" w:eastAsiaTheme="majorEastAsia" w:hAnsiTheme="majorHAnsi" w:cstheme="majorBidi"/>
+      <w:color w:val="4F81BD" w:themeColor="accent1"/>
       <w:sz w:val="24"/>
       <w:szCs w:val="24"/>
     </w:rPr>
   </w:style>
-  <w:style w:styleId="Heading9" w:type="paragraph">
-    <w:name w:val="Heading 9"/>
-    <w:basedOn w:val="Normal"/>
+  <w:style w:type="paragraph" w:styleId="BlockText">
+    <w:name w:val="Block Text"/>
+    <w:basedOn w:val="BodyText"/>
     <w:next w:val="BodyText"/>
     <w:uiPriority w:val="9"/>
     <w:unhideWhenUsed/>
     <w:qFormat/>
     <w:pPr>
-      <w:keepNext/>
-      <w:keepLines/>
-      <w:spacing w:after="0" w:before="200"/>
-      <w:outlineLvl w:val="8"/>
-    </w:pPr>
-    <w:rPr>
-      <w:rFonts w:asciiTheme="majorHAnsi" w:cstheme="majorBidi" w:eastAsiaTheme="majorEastAsia" w:hAnsiTheme="majorHAnsi"/>
-      <w:color w:themeColor="accent1" w:val="4F81BD"/>
-      <w:sz w:val="24"/>
-      <w:szCs w:val="24"/>
-    </w:rPr>
-  </w:style>
-  <w:style w:styleId="BlockText" w:type="paragraph">
-    <w:name w:val="Block Text"/>
-    <w:basedOn w:val="BodyText"/>
-    <w:next w:val="BodyText"/>
-    <w:uiPriority w:val="9"/>
-    <w:unhideWhenUsed/>
-    <w:qFormat/>
-    <w:pPr>
-      <w:spacing w:after="100" w:before="100"/>
-      <w:ind w:firstLine="0" w:left="480" w:right="480"/>
-    </w:pPr>
-  </w:style>
-  <w:style w:styleId="FootnoteText" w:type="paragraph">
+      <w:spacing w:before="100" w:after="100"/>
+      <w:ind w:firstLine="0"/>
+    </w:pPr>
+    <w:rPr>
+      <w:rFonts w:asciiTheme="majorHAnsi" w:eastAsiaTheme="majorEastAsia" w:hAnsiTheme="majorHAnsi" w:cstheme="majorBidi"/>
+      <w:bCs/>
+      <w:sz w:val="20"/>
+      <w:szCs w:val="20"/>
+    </w:rPr>
+  </w:style>
+  <w:style w:type="paragraph" w:styleId="FootnoteText">
     <w:name w:val="Footnote Text"/>
     <w:basedOn w:val="Normal"/>
     <w:next w:val="FootnoteText"/>
@@ -478,43 +624,28 @@
     <w:unhideWhenUsed/>
     <w:qFormat/>
   </w:style>
-  <w:style w:default="1" w:styleId="DefaultParagraphFont" w:type="character">
+  <w:style w:type="character" w:default="1" w:styleId="DefaultParagraphFont">
     <w:name w:val="Default Paragraph Font"/>
     <w:semiHidden/>
     <w:unhideWhenUsed/>
   </w:style>
-  <w:style w:default="1" w:styleId="Table" w:type="table">
+  <w:style w:type="table" w:default="1" w:styleId="Table">
     <w:name w:val="Table"/>
     <w:basedOn w:val="TableNormal"/>
     <w:semiHidden/>
     <w:unhideWhenUsed/>
     <w:qFormat/>
     <w:tblPr>
-      <w:tblInd w:type="dxa" w:w="0"/>
+      <w:tblInd w:w="0" w:type="dxa"/>
       <w:tblCellMar>
-        <w:top w:type="dxa" w:w="0"/>
-        <w:left w:type="dxa" w:w="108"/>
-        <w:bottom w:type="dxa" w:w="0"/>
-        <w:right w:type="dxa" w:w="108"/>
+        <w:top w:w="0" w:type="dxa"/>
+        <w:left w:w="108" w:type="dxa"/>
+        <w:bottom w:w="0" w:type="dxa"/>
+        <w:right w:w="108" w:type="dxa"/>
       </w:tblCellMar>
     </w:tblPr>
-    <w:tblStylePr w:type="firstRow">
-      <w:tblPr>
-        <w:jc w:val="left"/>
-        <w:tblInd w:type="dxa" w:w="0"/>
-      </w:tblPr>
-      <w:trPr>
-        <w:jc w:val="left"/>
-      </w:trPr>
-      <w:tcPr>
-        <w:vAlign w:val="bottom"/>
-        <w:tcBorders>
-          <w:bottom w:val="single"/>
-        </w:tcBorders>
-      </w:tcPr>
-    </w:tblStylePr>
-  </w:style>
-  <w:style w:customStyle="1" w:styleId="DefinitionTerm" w:type="paragraph">
+  </w:style>
+  <w:style w:type="paragraph" w:customStyle="1" w:styleId="DefinitionTerm">
     <w:name w:val="Definition Term"/>
     <w:basedOn w:val="Normal"/>
     <w:next w:val="Definition"/>
@@ -527,49 +658,49 @@
       <w:b/>
     </w:rPr>
   </w:style>
-  <w:style w:customStyle="1" w:styleId="Definition" w:type="paragraph">
+  <w:style w:type="paragraph" w:customStyle="1" w:styleId="Definition">
     <w:name w:val="Definition"/>
     <w:basedOn w:val="Normal"/>
   </w:style>
-  <w:style w:styleId="Caption" w:type="paragraph">
+  <w:style w:type="paragraph" w:styleId="Caption">
     <w:name w:val="Caption"/>
     <w:basedOn w:val="Normal"/>
     <w:link w:val="BodyTextChar"/>
     <w:pPr>
-      <w:spacing w:after="120" w:before="0"/>
+      <w:spacing w:before="0" w:after="120"/>
     </w:pPr>
     <w:rPr>
       <w:i/>
     </w:rPr>
   </w:style>
-  <w:style w:customStyle="1" w:styleId="TableCaption" w:type="paragraph">
+  <w:style w:type="paragraph" w:customStyle="1" w:styleId="TableCaption">
     <w:name w:val="Table Caption"/>
     <w:basedOn w:val="Caption"/>
     <w:pPr>
       <w:keepNext/>
     </w:pPr>
   </w:style>
-  <w:style w:customStyle="1" w:styleId="ImageCaption" w:type="paragraph">
+  <w:style w:type="paragraph" w:customStyle="1" w:styleId="ImageCaption">
     <w:name w:val="Image Caption"/>
     <w:basedOn w:val="Caption"/>
   </w:style>
-  <w:style w:customStyle="1" w:styleId="Figure" w:type="paragraph">
+  <w:style w:type="paragraph" w:customStyle="1" w:styleId="Figure">
     <w:name w:val="Figure"/>
     <w:basedOn w:val="Normal"/>
   </w:style>
-  <w:style w:customStyle="1" w:styleId="CaptionedFigure" w:type="paragraph">
+  <w:style w:type="paragraph" w:customStyle="1" w:styleId="CaptionedFigure">
     <w:name w:val="Captioned Figure"/>
     <w:basedOn w:val="Figure"/>
     <w:pPr>
       <w:keepNext/>
     </w:pPr>
   </w:style>
-  <w:style w:customStyle="1" w:styleId="BodyTextChar" w:type="character">
+  <w:style w:type="character" w:customStyle="1" w:styleId="BodyTextChar">
     <w:name w:val="Body Text Char"/>
     <w:basedOn w:val="DefaultParagraphFont"/>
     <w:link w:val="BodyText"/>
   </w:style>
-  <w:style w:customStyle="1" w:styleId="VerbatimChar" w:type="character">
+  <w:style w:type="character" w:customStyle="1" w:styleId="VerbatimChar">
     <w:name w:val="Verbatim Char"/>
     <w:basedOn w:val="BodyTextChar"/>
     <w:rPr>
@@ -577,25 +708,21 @@
       <w:sz w:val="22"/>
     </w:rPr>
   </w:style>
-  <w:style w:customStyle="1" w:styleId="SectionNumber" w:type="character">
-    <w:name w:val="Section Number"/>
-    <w:basedOn w:val="BodyTextChar"/>
-  </w:style>
-  <w:style w:styleId="FootnoteReference" w:type="character">
+  <w:style w:type="character" w:styleId="FootnoteReference">
     <w:name w:val="Footnote Reference"/>
     <w:basedOn w:val="BodyTextChar"/>
     <w:rPr>
       <w:vertAlign w:val="superscript"/>
     </w:rPr>
   </w:style>
-  <w:style w:styleId="Hyperlink" w:type="character">
+  <w:style w:type="character" w:styleId="Hyperlink">
     <w:name w:val="Hyperlink"/>
     <w:basedOn w:val="BodyTextChar"/>
     <w:rPr>
-      <w:color w:themeColor="accent1" w:val="4F81BD"/>
-    </w:rPr>
-  </w:style>
-  <w:style w:styleId="TOCHeading" w:type="paragraph">
+      <w:color w:val="4F81BD" w:themeColor="accent1"/>
+    </w:rPr>
+  </w:style>
+  <w:style w:type="paragraph" w:styleId="TOCHeading">
     <w:name w:val="TOC Heading"/>
     <w:basedOn w:val="Heading1"/>
     <w:next w:val="BodyText"/>
@@ -607,10 +734,10 @@
       <w:outlineLvl w:val="9"/>
     </w:pPr>
     <w:rPr>
-      <w:rFonts w:asciiTheme="majorHAnsi" w:cstheme="majorBidi" w:eastAsiaTheme="majorEastAsia" w:hAnsiTheme="majorHAnsi"/>
+      <w:rFonts w:asciiTheme="majorHAnsi" w:eastAsiaTheme="majorEastAsia" w:hAnsiTheme="majorHAnsi" w:cstheme="majorBidi"/>
       <w:b w:val="0"/>
       <w:bCs w:val="0"/>
-      <w:color w:themeColor="accent1" w:themeShade="BF" w:val="365F91"/>
+      <w:color w:val="365F91" w:themeColor="accent1" w:themeShade="BF"/>
     </w:rPr>
   </w:style>
   <w:style w:type="paragraph" w:customStyle="1" w:styleId="SourceCode">

</xml_diff>